<commit_message>
Updated class diagram and requirements.
</commit_message>
<xml_diff>
--- a/Requirements/Online Car Rental System Requirements.docx
+++ b/Requirements/Online Car Rental System Requirements.docx
@@ -114,9 +114,15 @@
           <w:szCs w:val="22"/>
           <w:lang w:val="tr-TR"/>
         </w:rPr>
-        <w:t xml:space="preserve">Hafize Esma </w:t>
-      </w:r>
-      <w:proofErr w:type="spellStart"/>
+        <w:t>Hafize Esma Ozelbas</w:t>
+      </w:r>
+    </w:p>
+    <w:p>
+      <w:pPr>
+        <w:pStyle w:val="NormalWeb"/>
+        <w:spacing w:before="0" w:beforeAutospacing="0" w:after="0" w:afterAutospacing="0"/>
+        <w:jc w:val="center"/>
+      </w:pPr>
       <w:r>
         <w:rPr>
           <w:rFonts w:ascii="Arial" w:hAnsi="Arial" w:cs="Arial"/>
@@ -125,26 +131,6 @@
           <w:color w:val="000000"/>
           <w:sz w:val="22"/>
           <w:szCs w:val="22"/>
-          <w:lang w:val="tr-TR"/>
-        </w:rPr>
-        <w:t>Ozelbas</w:t>
-      </w:r>
-      <w:proofErr w:type="spellEnd"/>
-    </w:p>
-    <w:p>
-      <w:pPr>
-        <w:pStyle w:val="NormalWeb"/>
-        <w:spacing w:before="0" w:beforeAutospacing="0" w:after="0" w:afterAutospacing="0"/>
-        <w:jc w:val="center"/>
-      </w:pPr>
-      <w:r>
-        <w:rPr>
-          <w:rFonts w:ascii="Arial" w:hAnsi="Arial" w:cs="Arial"/>
-          <w:b/>
-          <w:bCs/>
-          <w:color w:val="000000"/>
-          <w:sz w:val="22"/>
-          <w:szCs w:val="22"/>
         </w:rPr>
         <w:t>Kerem Mert Aksoy</w:t>
       </w:r>
@@ -161,6 +147,12 @@
           <w:sz w:val="32"/>
         </w:rPr>
         <w:sectPr>
+          <w:headerReference w:type="even" r:id="rId8"/>
+          <w:headerReference w:type="default" r:id="rId9"/>
+          <w:footerReference w:type="even" r:id="rId10"/>
+          <w:footerReference w:type="default" r:id="rId11"/>
+          <w:headerReference w:type="first" r:id="rId12"/>
+          <w:footerReference w:type="first" r:id="rId13"/>
           <w:pgSz w:w="12240" w:h="15840" w:code="1"/>
           <w:pgMar w:top="1440" w:right="1440" w:bottom="1440" w:left="1440" w:header="720" w:footer="720" w:gutter="0"/>
           <w:pgNumType w:fmt="lowerRoman" w:start="1"/>
@@ -1635,7 +1627,21 @@
               <w:rPr>
                 <w:b/>
               </w:rPr>
-              <w:t>Reason For Changes</w:t>
+              <w:t xml:space="preserve">Reason </w:t>
+            </w:r>
+            <w:proofErr w:type="gramStart"/>
+            <w:r>
+              <w:rPr>
+                <w:b/>
+              </w:rPr>
+              <w:t>For</w:t>
+            </w:r>
+            <w:proofErr w:type="gramEnd"/>
+            <w:r>
+              <w:rPr>
+                <w:b/>
+              </w:rPr>
+              <w:t xml:space="preserve"> Changes</w:t>
             </w:r>
           </w:p>
         </w:tc>
@@ -2535,25 +2541,34 @@
           <w:sz w:val="22"/>
           <w:szCs w:val="22"/>
         </w:rPr>
-        <w:t>An admin shall be able to create</w:t>
-      </w:r>
-      <w:r>
-        <w:rPr>
-          <w:rFonts w:ascii="Arial" w:hAnsi="Arial" w:cs="Arial"/>
-          <w:color w:val="000000"/>
-          <w:sz w:val="22"/>
-          <w:szCs w:val="22"/>
-        </w:rPr>
-        <w:t>, update and delete</w:t>
-      </w:r>
-      <w:r>
-        <w:rPr>
-          <w:rFonts w:ascii="Arial" w:hAnsi="Arial" w:cs="Arial"/>
-          <w:color w:val="000000"/>
-          <w:sz w:val="22"/>
-          <w:szCs w:val="22"/>
-        </w:rPr>
-        <w:t xml:space="preserve"> employee accounts.</w:t>
+        <w:t>An admin shall be able to creat</w:t>
+      </w:r>
+      <w:r>
+        <w:rPr>
+          <w:rFonts w:ascii="Arial" w:hAnsi="Arial" w:cs="Arial"/>
+          <w:color w:val="000000"/>
+          <w:sz w:val="22"/>
+          <w:szCs w:val="22"/>
+        </w:rPr>
+        <w:t xml:space="preserve">e employee accounts with employee </w:t>
+      </w:r>
+      <w:r>
+        <w:rPr>
+          <w:rFonts w:ascii="Arial" w:hAnsi="Arial" w:cs="Arial"/>
+          <w:color w:val="000000"/>
+          <w:sz w:val="22"/>
+          <w:szCs w:val="22"/>
+        </w:rPr>
+        <w:t xml:space="preserve">social security number, </w:t>
+      </w:r>
+      <w:r>
+        <w:rPr>
+          <w:rFonts w:ascii="Arial" w:hAnsi="Arial" w:cs="Arial"/>
+          <w:color w:val="000000"/>
+          <w:sz w:val="22"/>
+          <w:szCs w:val="22"/>
+        </w:rPr>
+        <w:t>first name, last name and office location.</w:t>
       </w:r>
     </w:p>
     <w:p>
@@ -2579,7 +2594,25 @@
           <w:sz w:val="22"/>
           <w:szCs w:val="22"/>
         </w:rPr>
-        <w:t>A member, an employee and an admin shall be able to log in to the system with an e-mail address and password.</w:t>
+        <w:t xml:space="preserve">An admin shall be able to </w:t>
+      </w:r>
+      <w:r>
+        <w:rPr>
+          <w:rFonts w:ascii="Arial" w:hAnsi="Arial" w:cs="Arial"/>
+          <w:color w:val="000000"/>
+          <w:sz w:val="22"/>
+          <w:szCs w:val="22"/>
+        </w:rPr>
+        <w:t>update</w:t>
+      </w:r>
+      <w:r>
+        <w:rPr>
+          <w:rFonts w:ascii="Arial" w:hAnsi="Arial" w:cs="Arial"/>
+          <w:color w:val="000000"/>
+          <w:sz w:val="22"/>
+          <w:szCs w:val="22"/>
+        </w:rPr>
+        <w:t xml:space="preserve"> an employee account’s office location.</w:t>
       </w:r>
     </w:p>
     <w:p>
@@ -2605,7 +2638,25 @@
           <w:sz w:val="22"/>
           <w:szCs w:val="22"/>
         </w:rPr>
-        <w:t>A member shall verify their e-mail address using the verification code sent to their e-mail address.</w:t>
+        <w:t xml:space="preserve">An admin shall be able to </w:t>
+      </w:r>
+      <w:r>
+        <w:rPr>
+          <w:rFonts w:ascii="Arial" w:hAnsi="Arial" w:cs="Arial"/>
+          <w:color w:val="000000"/>
+          <w:sz w:val="22"/>
+          <w:szCs w:val="22"/>
+        </w:rPr>
+        <w:t>delete</w:t>
+      </w:r>
+      <w:r>
+        <w:rPr>
+          <w:rFonts w:ascii="Arial" w:hAnsi="Arial" w:cs="Arial"/>
+          <w:color w:val="000000"/>
+          <w:sz w:val="22"/>
+          <w:szCs w:val="22"/>
+        </w:rPr>
+        <w:t xml:space="preserve"> employee accounts.</w:t>
       </w:r>
     </w:p>
     <w:p>
@@ -2631,7 +2682,7 @@
           <w:sz w:val="22"/>
           <w:szCs w:val="22"/>
         </w:rPr>
-        <w:t>A member shall verify their phone number using the verification code that sent to their phone number.</w:t>
+        <w:t>A member, an employee and an admin shall be able to log in to the system with an e-mail address and password.</w:t>
       </w:r>
     </w:p>
     <w:p>
@@ -2657,7 +2708,7 @@
           <w:sz w:val="22"/>
           <w:szCs w:val="22"/>
         </w:rPr>
-        <w:t>A member, an employee and an admin shall be able to change their password using their e-mail address and current password.</w:t>
+        <w:t>A member shall verify their e-mail address using the verification code sent to their e-mail address.</w:t>
       </w:r>
     </w:p>
     <w:p>
@@ -2683,25 +2734,7 @@
           <w:sz w:val="22"/>
           <w:szCs w:val="22"/>
         </w:rPr>
-        <w:t>A member, an employee and an admin shall be able to change their password via a link sent to their e-mail by the system if the</w:t>
-      </w:r>
-      <w:r>
-        <w:rPr>
-          <w:rFonts w:ascii="Arial" w:hAnsi="Arial" w:cs="Arial"/>
-          <w:color w:val="000000"/>
-          <w:sz w:val="22"/>
-          <w:szCs w:val="22"/>
-        </w:rPr>
-        <w:t xml:space="preserve">y </w:t>
-      </w:r>
-      <w:r>
-        <w:rPr>
-          <w:rFonts w:ascii="Arial" w:hAnsi="Arial" w:cs="Arial"/>
-          <w:color w:val="000000"/>
-          <w:sz w:val="22"/>
-          <w:szCs w:val="22"/>
-        </w:rPr>
-        <w:t>forget their password.</w:t>
+        <w:t>A member shall verify their phone number using the verification code that sent to their phone number.</w:t>
       </w:r>
     </w:p>
     <w:p>
@@ -2727,7 +2760,7 @@
           <w:sz w:val="22"/>
           <w:szCs w:val="22"/>
         </w:rPr>
-        <w:t>A member shall be able to activate/deactivate her/his membership.</w:t>
+        <w:t>A member, an employee and an admin shall be able to change their password using their e-mail address and current password.</w:t>
       </w:r>
     </w:p>
     <w:p>
@@ -2741,28 +2774,37 @@
         <w:textAlignment w:val="baseline"/>
         <w:rPr>
           <w:rFonts w:ascii="Arial" w:hAnsi="Arial" w:cs="Arial"/>
-          <w:color w:val="000000" w:themeColor="text1"/>
-          <w:sz w:val="22"/>
-          <w:szCs w:val="22"/>
-        </w:rPr>
-      </w:pPr>
-      <w:r>
-        <w:rPr>
-          <w:rFonts w:ascii="Arial" w:hAnsi="Arial" w:cs="Arial"/>
-          <w:color w:val="000000" w:themeColor="text1"/>
-          <w:sz w:val="22"/>
-          <w:szCs w:val="22"/>
-        </w:rPr>
-        <w:t>An employee shall be able to request a privilege from the admin</w:t>
-      </w:r>
-      <w:r>
-        <w:rPr>
-          <w:rFonts w:ascii="Arial" w:hAnsi="Arial" w:cs="Arial"/>
-          <w:color w:val="000000" w:themeColor="text1"/>
-          <w:sz w:val="22"/>
-          <w:szCs w:val="22"/>
-        </w:rPr>
-        <w:t xml:space="preserve"> such as temporary admin rights.</w:t>
+          <w:color w:val="000000"/>
+          <w:sz w:val="22"/>
+          <w:szCs w:val="22"/>
+        </w:rPr>
+      </w:pPr>
+      <w:r>
+        <w:rPr>
+          <w:rFonts w:ascii="Arial" w:hAnsi="Arial" w:cs="Arial"/>
+          <w:color w:val="000000"/>
+          <w:sz w:val="22"/>
+          <w:szCs w:val="22"/>
+        </w:rPr>
+        <w:t>A member, an employee and an admin shall be able to change their password via a link sent to their e-mail by the system if the</w:t>
+      </w:r>
+      <w:r>
+        <w:rPr>
+          <w:rFonts w:ascii="Arial" w:hAnsi="Arial" w:cs="Arial"/>
+          <w:color w:val="000000"/>
+          <w:sz w:val="22"/>
+          <w:szCs w:val="22"/>
+        </w:rPr>
+        <w:t xml:space="preserve">y </w:t>
+      </w:r>
+      <w:r>
+        <w:rPr>
+          <w:rFonts w:ascii="Arial" w:hAnsi="Arial" w:cs="Arial"/>
+          <w:color w:val="000000"/>
+          <w:sz w:val="22"/>
+          <w:szCs w:val="22"/>
+        </w:rPr>
+        <w:t>forget their password.</w:t>
       </w:r>
     </w:p>
     <w:p>
@@ -2788,7 +2830,7 @@
           <w:sz w:val="22"/>
           <w:szCs w:val="22"/>
         </w:rPr>
-        <w:t>An admin shall be able to approve/disapprove an employee’s privilege request.</w:t>
+        <w:t>A member shall be able to activate/deactivate her/his membership.</w:t>
       </w:r>
     </w:p>
     <w:p>
@@ -2814,32 +2856,6 @@
           <w:sz w:val="22"/>
           <w:szCs w:val="22"/>
         </w:rPr>
-        <w:t>An admin shall be able to update an employee’s privileges.</w:t>
-      </w:r>
-    </w:p>
-    <w:p>
-      <w:pPr>
-        <w:pStyle w:val="NormalWeb"/>
-        <w:numPr>
-          <w:ilvl w:val="0"/>
-          <w:numId w:val="9"/>
-        </w:numPr>
-        <w:spacing w:before="0" w:beforeAutospacing="0" w:after="0" w:afterAutospacing="0"/>
-        <w:textAlignment w:val="baseline"/>
-        <w:rPr>
-          <w:rFonts w:ascii="Arial" w:hAnsi="Arial" w:cs="Arial"/>
-          <w:color w:val="000000"/>
-          <w:sz w:val="22"/>
-          <w:szCs w:val="22"/>
-        </w:rPr>
-      </w:pPr>
-      <w:r>
-        <w:rPr>
-          <w:rFonts w:ascii="Arial" w:hAnsi="Arial" w:cs="Arial"/>
-          <w:color w:val="000000"/>
-          <w:sz w:val="22"/>
-          <w:szCs w:val="22"/>
-        </w:rPr>
         <w:t>A member, an employee and an admin shall be able to log out of the system safely.</w:t>
       </w:r>
     </w:p>
@@ -2878,7 +2894,61 @@
           <w:sz w:val="22"/>
           <w:szCs w:val="22"/>
         </w:rPr>
-        <w:t>Admin shall be able to add new cars to the database.</w:t>
+        <w:t>Admin shall be able to add new cars to the database</w:t>
+      </w:r>
+      <w:r>
+        <w:rPr>
+          <w:rFonts w:ascii="Arial" w:hAnsi="Arial" w:cs="Arial"/>
+          <w:color w:val="000000"/>
+          <w:sz w:val="22"/>
+          <w:szCs w:val="22"/>
+        </w:rPr>
+        <w:t xml:space="preserve"> with information about</w:t>
+      </w:r>
+      <w:r>
+        <w:rPr>
+          <w:rFonts w:ascii="Arial" w:hAnsi="Arial" w:cs="Arial"/>
+          <w:color w:val="000000"/>
+          <w:sz w:val="22"/>
+          <w:szCs w:val="22"/>
+        </w:rPr>
+        <w:t xml:space="preserve"> plate number,</w:t>
+      </w:r>
+      <w:r>
+        <w:rPr>
+          <w:rFonts w:ascii="Arial" w:hAnsi="Arial" w:cs="Arial"/>
+          <w:color w:val="000000"/>
+          <w:sz w:val="22"/>
+          <w:szCs w:val="22"/>
+        </w:rPr>
+        <w:t xml:space="preserve"> model, segment, price per day, fuel type,</w:t>
+      </w:r>
+      <w:r>
+        <w:rPr>
+          <w:rFonts w:ascii="Arial" w:hAnsi="Arial" w:cs="Arial"/>
+          <w:color w:val="000000"/>
+          <w:sz w:val="22"/>
+          <w:szCs w:val="22"/>
+        </w:rPr>
+        <w:t xml:space="preserve"> and</w:t>
+      </w:r>
+      <w:r>
+        <w:rPr>
+          <w:rFonts w:ascii="Arial" w:hAnsi="Arial" w:cs="Arial"/>
+          <w:color w:val="000000"/>
+          <w:sz w:val="22"/>
+          <w:szCs w:val="22"/>
+        </w:rPr>
+        <w:t xml:space="preserve"> transmission type</w:t>
+      </w:r>
+      <w:r>
+        <w:rPr>
+          <w:rFonts w:ascii="Arial" w:hAnsi="Arial" w:cs="Arial"/>
+          <w:color w:val="000000"/>
+          <w:sz w:val="22"/>
+          <w:szCs w:val="22"/>
+        </w:rPr>
+        <w:t>.</w:t>
       </w:r>
     </w:p>
     <w:p>
@@ -2906,6 +2976,15 @@
         </w:rPr>
         <w:t>Admin shall be able to remove cars from the database.</w:t>
       </w:r>
+      <w:r>
+        <w:rPr>
+          <w:rFonts w:ascii="Arial" w:hAnsi="Arial" w:cs="Arial"/>
+          <w:color w:val="000000"/>
+          <w:sz w:val="22"/>
+          <w:szCs w:val="22"/>
+        </w:rPr>
+        <w:t xml:space="preserve"> </w:t>
+      </w:r>
     </w:p>
     <w:p>
       <w:pPr>
@@ -2930,53 +3009,104 @@
           <w:sz w:val="22"/>
           <w:szCs w:val="22"/>
         </w:rPr>
-        <w:t>Admin shall be able to update car information such as price in the database.</w:t>
-      </w:r>
-    </w:p>
-    <w:p>
-      <w:pPr>
-        <w:pStyle w:val="template"/>
+        <w:t xml:space="preserve">Admin shall be able to list all the </w:t>
+      </w:r>
+      <w:r>
+        <w:rPr>
+          <w:rFonts w:ascii="Arial" w:hAnsi="Arial" w:cs="Arial"/>
+          <w:color w:val="000000"/>
+          <w:sz w:val="22"/>
+          <w:szCs w:val="22"/>
+        </w:rPr>
+        <w:t>rental cars in the fleet.</w:t>
+      </w:r>
+    </w:p>
+    <w:p>
+      <w:pPr>
+        <w:pStyle w:val="NormalWeb"/>
         <w:numPr>
           <w:ilvl w:val="0"/>
           <w:numId w:val="11"/>
         </w:numPr>
+        <w:spacing w:before="0" w:beforeAutospacing="0" w:after="0" w:afterAutospacing="0"/>
+        <w:textAlignment w:val="baseline"/>
+        <w:rPr>
+          <w:rFonts w:ascii="Arial" w:hAnsi="Arial" w:cs="Arial"/>
+          <w:color w:val="000000"/>
+          <w:sz w:val="22"/>
+          <w:szCs w:val="22"/>
+        </w:rPr>
+      </w:pPr>
+      <w:r>
+        <w:rPr>
+          <w:rFonts w:ascii="Arial" w:hAnsi="Arial" w:cs="Arial"/>
+          <w:color w:val="000000"/>
+          <w:sz w:val="22"/>
+          <w:szCs w:val="22"/>
+        </w:rPr>
+        <w:t xml:space="preserve">Admin shall be able to </w:t>
+      </w:r>
+      <w:r>
+        <w:rPr>
+          <w:rFonts w:ascii="Arial" w:hAnsi="Arial" w:cs="Arial"/>
+          <w:color w:val="000000"/>
+          <w:sz w:val="22"/>
+          <w:szCs w:val="22"/>
+        </w:rPr>
+        <w:t>list all the employees</w:t>
+      </w:r>
+      <w:r>
+        <w:rPr>
+          <w:rFonts w:ascii="Arial" w:hAnsi="Arial" w:cs="Arial"/>
+          <w:color w:val="000000"/>
+          <w:sz w:val="22"/>
+          <w:szCs w:val="22"/>
+        </w:rPr>
+        <w:t>.</w:t>
+      </w:r>
+    </w:p>
+    <w:p>
+      <w:pPr>
+        <w:pStyle w:val="NormalWeb"/>
+        <w:numPr>
+          <w:ilvl w:val="0"/>
+          <w:numId w:val="11"/>
+        </w:numPr>
+        <w:spacing w:before="0" w:beforeAutospacing="0" w:after="0" w:afterAutospacing="0"/>
+        <w:textAlignment w:val="baseline"/>
         <w:rPr>
           <w:rFonts w:cs="Arial"/>
-          <w:i w:val="0"/>
-          <w:color w:val="000000"/>
-          <w:szCs w:val="22"/>
-          <w:lang w:eastAsia="zh-CN" w:bidi="th-TH"/>
-        </w:rPr>
-      </w:pPr>
-      <w:r>
-        <w:rPr>
-          <w:rFonts w:cs="Arial"/>
-          <w:i w:val="0"/>
-          <w:color w:val="000000"/>
-          <w:szCs w:val="22"/>
-          <w:lang w:eastAsia="zh-CN" w:bidi="th-TH"/>
-        </w:rPr>
-        <w:t>Admin shall be able to specify the vehicle’s properties/info</w:t>
-      </w:r>
-      <w:r>
-        <w:rPr>
-          <w:rFonts w:cs="Arial"/>
-          <w:i w:val="0"/>
-          <w:color w:val="000000"/>
-          <w:szCs w:val="22"/>
-          <w:lang w:eastAsia="zh-CN" w:bidi="th-TH"/>
-        </w:rPr>
-        <w:t xml:space="preserve"> in the database</w:t>
-      </w:r>
-      <w:r>
-        <w:rPr>
-          <w:rFonts w:cs="Arial"/>
-          <w:i w:val="0"/>
-          <w:color w:val="000000"/>
-          <w:szCs w:val="22"/>
-          <w:lang w:eastAsia="zh-CN" w:bidi="th-TH"/>
-        </w:rPr>
-        <w:t>.</w:t>
+          <w:i/>
+          <w:color w:val="000000"/>
+          <w:szCs w:val="22"/>
+        </w:rPr>
+      </w:pPr>
+      <w:r>
+        <w:rPr>
+          <w:rFonts w:ascii="Arial" w:hAnsi="Arial" w:cs="Arial"/>
+          <w:color w:val="000000"/>
+          <w:sz w:val="22"/>
+          <w:szCs w:val="22"/>
+        </w:rPr>
+        <w:t>Admin shall be able to update price</w:t>
+      </w:r>
+      <w:r>
+        <w:rPr>
+          <w:rFonts w:ascii="Arial" w:hAnsi="Arial" w:cs="Arial"/>
+          <w:color w:val="000000"/>
+          <w:sz w:val="22"/>
+          <w:szCs w:val="22"/>
+        </w:rPr>
+        <w:t xml:space="preserve"> per day for a rental car</w:t>
+      </w:r>
+      <w:r>
+        <w:rPr>
+          <w:rFonts w:ascii="Arial" w:hAnsi="Arial" w:cs="Arial"/>
+          <w:color w:val="000000"/>
+          <w:sz w:val="22"/>
+          <w:szCs w:val="22"/>
+        </w:rPr>
+        <w:t xml:space="preserve"> in the database.</w:t>
       </w:r>
     </w:p>
     <w:p>
@@ -3016,7 +3146,16 @@
           <w:sz w:val="22"/>
           <w:szCs w:val="22"/>
         </w:rPr>
-        <w:t>An employee shall be able to register a new user with a driver’s license, a credit card number, a phone number, an e-mail address and a valid password </w:t>
+        <w:t>An employee shall be able to register a new user with a driver’s license, a credit card number, a phone number, an e-mail address and a valid password</w:t>
+      </w:r>
+      <w:r>
+        <w:rPr>
+          <w:rFonts w:ascii="Arial" w:hAnsi="Arial" w:cs="Arial"/>
+          <w:color w:val="000000"/>
+          <w:sz w:val="22"/>
+          <w:szCs w:val="22"/>
+        </w:rPr>
+        <w:t>.</w:t>
       </w:r>
     </w:p>
     <w:p>
@@ -3042,7 +3181,16 @@
           <w:sz w:val="22"/>
           <w:szCs w:val="22"/>
         </w:rPr>
-        <w:t>An employee shall be able to input/update a member’s booking preferences.</w:t>
+        <w:t xml:space="preserve">An employee shall be able to </w:t>
+      </w:r>
+      <w:r>
+        <w:rPr>
+          <w:rFonts w:ascii="Arial" w:hAnsi="Arial" w:cs="Arial"/>
+          <w:color w:val="000000"/>
+          <w:sz w:val="22"/>
+          <w:szCs w:val="22"/>
+        </w:rPr>
+        <w:t>create a reservation for a member.</w:t>
       </w:r>
     </w:p>
     <w:p>
@@ -3068,7 +3216,43 @@
           <w:sz w:val="22"/>
           <w:szCs w:val="22"/>
         </w:rPr>
-        <w:t>An employee shall be able to cancel a member’s booking.</w:t>
+        <w:t xml:space="preserve">An employee shall be able to </w:t>
+      </w:r>
+      <w:r>
+        <w:rPr>
+          <w:rFonts w:ascii="Arial" w:hAnsi="Arial" w:cs="Arial"/>
+          <w:color w:val="000000"/>
+          <w:sz w:val="22"/>
+          <w:szCs w:val="22"/>
+        </w:rPr>
+        <w:t xml:space="preserve">update a member’s </w:t>
+      </w:r>
+      <w:r>
+        <w:rPr>
+          <w:rFonts w:ascii="Arial" w:hAnsi="Arial" w:cs="Arial"/>
+          <w:color w:val="000000"/>
+          <w:sz w:val="22"/>
+          <w:szCs w:val="22"/>
+        </w:rPr>
+        <w:t>reservation</w:t>
+      </w:r>
+      <w:r>
+        <w:rPr>
+          <w:rFonts w:ascii="Arial" w:hAnsi="Arial" w:cs="Arial"/>
+          <w:color w:val="000000"/>
+          <w:sz w:val="22"/>
+          <w:szCs w:val="22"/>
+        </w:rPr>
+        <w:t xml:space="preserve"> duration</w:t>
+      </w:r>
+      <w:r>
+        <w:rPr>
+          <w:rFonts w:ascii="Arial" w:hAnsi="Arial" w:cs="Arial"/>
+          <w:color w:val="000000"/>
+          <w:sz w:val="22"/>
+          <w:szCs w:val="22"/>
+        </w:rPr>
+        <w:t>.</w:t>
       </w:r>
     </w:p>
     <w:p>
@@ -3094,23 +3278,25 @@
           <w:sz w:val="22"/>
           <w:szCs w:val="22"/>
         </w:rPr>
-        <w:t>An employee shall be able to track the new user’s criminal record background via her/his driver’s license info.</w:t>
-      </w:r>
-    </w:p>
-    <w:p>
-      <w:pPr>
-        <w:pStyle w:val="Heading3"/>
-      </w:pPr>
-      <w:r>
-        <w:lastRenderedPageBreak/>
-        <w:t>Session</w:t>
-      </w:r>
-      <w:r>
-        <w:t xml:space="preserve"> </w:t>
-      </w:r>
-      <w:bookmarkEnd w:id="26"/>
-      <w:r>
-        <w:t>Requirements</w:t>
+        <w:t xml:space="preserve">An employee shall be able to cancel a member’s </w:t>
+      </w:r>
+      <w:r>
+        <w:rPr>
+          <w:rFonts w:ascii="Arial" w:hAnsi="Arial" w:cs="Arial"/>
+          <w:color w:val="000000"/>
+          <w:sz w:val="22"/>
+          <w:szCs w:val="22"/>
+        </w:rPr>
+        <w:t>reservation</w:t>
+      </w:r>
+      <w:r>
+        <w:rPr>
+          <w:rFonts w:ascii="Arial" w:hAnsi="Arial" w:cs="Arial"/>
+          <w:color w:val="000000"/>
+          <w:sz w:val="22"/>
+          <w:szCs w:val="22"/>
+        </w:rPr>
+        <w:t>.</w:t>
       </w:r>
     </w:p>
     <w:p>
@@ -3136,25 +3322,26 @@
           <w:sz w:val="22"/>
           <w:szCs w:val="22"/>
         </w:rPr>
-        <w:t xml:space="preserve">During a log in, a </w:t>
-      </w:r>
-      <w:r>
-        <w:rPr>
-          <w:rFonts w:ascii="Arial" w:hAnsi="Arial" w:cs="Arial"/>
-          <w:color w:val="000000"/>
-          <w:sz w:val="22"/>
-          <w:szCs w:val="22"/>
-        </w:rPr>
-        <w:t>member</w:t>
-      </w:r>
-      <w:r>
-        <w:rPr>
-          <w:rFonts w:ascii="Arial" w:hAnsi="Arial" w:cs="Arial"/>
-          <w:color w:val="000000"/>
-          <w:sz w:val="22"/>
-          <w:szCs w:val="22"/>
-        </w:rPr>
-        <w:t xml:space="preserve"> shall be able to choose whether they want to keep their session active indefinitely.</w:t>
+        <w:lastRenderedPageBreak/>
+        <w:t xml:space="preserve">An employee shall be able to track </w:t>
+      </w:r>
+      <w:r>
+        <w:rPr>
+          <w:rFonts w:ascii="Arial" w:hAnsi="Arial" w:cs="Arial"/>
+          <w:color w:val="000000"/>
+          <w:sz w:val="22"/>
+          <w:szCs w:val="22"/>
+        </w:rPr>
+        <w:t>a member</w:t>
+      </w:r>
+      <w:r>
+        <w:rPr>
+          <w:rFonts w:ascii="Arial" w:hAnsi="Arial" w:cs="Arial"/>
+          <w:color w:val="000000"/>
+          <w:sz w:val="22"/>
+          <w:szCs w:val="22"/>
+        </w:rPr>
+        <w:t>’s criminal record background via her/his driver’s license info.</w:t>
       </w:r>
     </w:p>
     <w:p>
@@ -3163,6 +3350,7 @@
       </w:pPr>
       <w:bookmarkStart w:id="27" w:name="_Toc439994687"/>
       <w:bookmarkStart w:id="28" w:name="_Toc441230991"/>
+      <w:bookmarkEnd w:id="26"/>
       <w:r>
         <w:t>Recommendation Requirements</w:t>
       </w:r>
@@ -3351,19 +3539,83 @@
         <w:textAlignment w:val="baseline"/>
         <w:rPr>
           <w:rFonts w:ascii="Arial" w:hAnsi="Arial" w:cs="Arial"/>
-          <w:color w:val="000000"/>
-          <w:sz w:val="22"/>
-          <w:szCs w:val="22"/>
-        </w:rPr>
-      </w:pPr>
-      <w:r>
-        <w:rPr>
-          <w:rFonts w:ascii="Arial" w:hAnsi="Arial" w:cs="Arial"/>
-          <w:color w:val="000000"/>
-          <w:sz w:val="22"/>
-          <w:szCs w:val="22"/>
-        </w:rPr>
-        <w:t>A currently selected search result shall be listed in new search results if it is not reserved within 5 minutes.</w:t>
+          <w:sz w:val="22"/>
+          <w:szCs w:val="22"/>
+        </w:rPr>
+      </w:pPr>
+      <w:r>
+        <w:rPr>
+          <w:rFonts w:ascii="Arial" w:hAnsi="Arial" w:cs="Arial"/>
+          <w:sz w:val="22"/>
+          <w:szCs w:val="22"/>
+        </w:rPr>
+        <w:t>A currently selected search result</w:t>
+      </w:r>
+      <w:r>
+        <w:rPr>
+          <w:rFonts w:ascii="Arial" w:hAnsi="Arial" w:cs="Arial"/>
+          <w:sz w:val="22"/>
+          <w:szCs w:val="22"/>
+        </w:rPr>
+        <w:t xml:space="preserve"> by a member</w:t>
+      </w:r>
+      <w:r>
+        <w:rPr>
+          <w:rFonts w:ascii="Arial" w:hAnsi="Arial" w:cs="Arial"/>
+          <w:sz w:val="22"/>
+          <w:szCs w:val="22"/>
+        </w:rPr>
+        <w:t xml:space="preserve"> shall be listed in new search results </w:t>
+      </w:r>
+      <w:r>
+        <w:rPr>
+          <w:rFonts w:ascii="Arial" w:hAnsi="Arial" w:cs="Arial"/>
+          <w:sz w:val="22"/>
+          <w:szCs w:val="22"/>
+        </w:rPr>
+        <w:t xml:space="preserve">for other users </w:t>
+      </w:r>
+      <w:proofErr w:type="gramStart"/>
+      <w:r>
+        <w:rPr>
+          <w:rFonts w:ascii="Arial" w:hAnsi="Arial" w:cs="Arial"/>
+          <w:sz w:val="22"/>
+          <w:szCs w:val="22"/>
+        </w:rPr>
+        <w:t>as long as</w:t>
+      </w:r>
+      <w:proofErr w:type="gramEnd"/>
+      <w:r>
+        <w:rPr>
+          <w:rFonts w:ascii="Arial" w:hAnsi="Arial" w:cs="Arial"/>
+          <w:sz w:val="22"/>
+          <w:szCs w:val="22"/>
+        </w:rPr>
+        <w:t xml:space="preserve"> </w:t>
+      </w:r>
+      <w:r>
+        <w:rPr>
+          <w:rFonts w:ascii="Arial" w:hAnsi="Arial" w:cs="Arial"/>
+          <w:sz w:val="22"/>
+          <w:szCs w:val="22"/>
+        </w:rPr>
+        <w:t>the</w:t>
+      </w:r>
+      <w:r>
+        <w:rPr>
+          <w:rFonts w:ascii="Arial" w:hAnsi="Arial" w:cs="Arial"/>
+          <w:sz w:val="22"/>
+          <w:szCs w:val="22"/>
+        </w:rPr>
+        <w:t xml:space="preserve"> member has not completed reservation</w:t>
+      </w:r>
+      <w:r>
+        <w:rPr>
+          <w:rFonts w:ascii="Arial" w:hAnsi="Arial" w:cs="Arial"/>
+          <w:sz w:val="22"/>
+          <w:szCs w:val="22"/>
+        </w:rPr>
+        <w:t>.</w:t>
       </w:r>
     </w:p>
     <w:p>
@@ -3549,7 +3801,25 @@
           <w:sz w:val="22"/>
           <w:szCs w:val="22"/>
         </w:rPr>
-        <w:t>A member shall be able to increase the duration of the rent if the car is not booked by other members</w:t>
+        <w:t xml:space="preserve">A member shall be able to </w:t>
+      </w:r>
+      <w:r>
+        <w:rPr>
+          <w:rFonts w:ascii="Arial" w:hAnsi="Arial" w:cs="Arial"/>
+          <w:color w:val="000000"/>
+          <w:sz w:val="22"/>
+          <w:szCs w:val="22"/>
+        </w:rPr>
+        <w:t>change</w:t>
+      </w:r>
+      <w:r>
+        <w:rPr>
+          <w:rFonts w:ascii="Arial" w:hAnsi="Arial" w:cs="Arial"/>
+          <w:color w:val="000000"/>
+          <w:sz w:val="22"/>
+          <w:szCs w:val="22"/>
+        </w:rPr>
+        <w:t xml:space="preserve"> the duration of the rent if the car is not booked by other members</w:t>
       </w:r>
       <w:r>
         <w:rPr>
@@ -3781,7 +4051,25 @@
           <w:sz w:val="22"/>
           <w:szCs w:val="22"/>
         </w:rPr>
-        <w:t>An employee shall create a new incident report for a rental car before it is handed over to the customer.</w:t>
+        <w:t xml:space="preserve">An employee shall create a new incident report for a rental car </w:t>
+      </w:r>
+      <w:r>
+        <w:rPr>
+          <w:rFonts w:ascii="Arial" w:hAnsi="Arial" w:cs="Arial"/>
+          <w:color w:val="000000"/>
+          <w:sz w:val="22"/>
+          <w:szCs w:val="22"/>
+        </w:rPr>
+        <w:t>at the rental start date before</w:t>
+      </w:r>
+      <w:r>
+        <w:rPr>
+          <w:rFonts w:ascii="Arial" w:hAnsi="Arial" w:cs="Arial"/>
+          <w:color w:val="000000"/>
+          <w:sz w:val="22"/>
+          <w:szCs w:val="22"/>
+        </w:rPr>
+        <w:t xml:space="preserve"> it is handed over to the customer.</w:t>
       </w:r>
     </w:p>
     <w:p>
@@ -3915,12 +4203,13 @@
         <w:textAlignment w:val="baseline"/>
         <w:rPr>
           <w:iCs/>
-        </w:rPr>
-      </w:pPr>
-      <w:r>
-        <w:rPr>
-          <w:rFonts w:ascii="Arial" w:hAnsi="Arial" w:cs="Arial"/>
-          <w:color w:val="000000"/>
+          <w:color w:val="FF0000"/>
+        </w:rPr>
+      </w:pPr>
+      <w:r>
+        <w:rPr>
+          <w:rFonts w:ascii="Arial" w:hAnsi="Arial" w:cs="Arial"/>
+          <w:color w:val="FF0000"/>
           <w:sz w:val="22"/>
           <w:szCs w:val="22"/>
         </w:rPr>
@@ -3992,7 +4281,12 @@
         <w:pStyle w:val="Heading3"/>
       </w:pPr>
       <w:r>
-        <w:t>Rating Requirements</w:t>
+        <w:t>Rating Requirem</w:t>
+      </w:r>
+      <w:bookmarkStart w:id="31" w:name="_GoBack"/>
+      <w:bookmarkEnd w:id="31"/>
+      <w:r>
+        <w:t>ents</w:t>
       </w:r>
     </w:p>
     <w:p>
@@ -4018,7 +4312,25 @@
           <w:sz w:val="22"/>
           <w:szCs w:val="22"/>
         </w:rPr>
-        <w:t>A member shall be able to rate their rental car’s features in terms of comfort, price, fuel consumption, etc.</w:t>
+        <w:t>A member shall be able to rate their rental car’s features in terms of comfort, price,</w:t>
+      </w:r>
+      <w:r>
+        <w:rPr>
+          <w:rFonts w:ascii="Arial" w:hAnsi="Arial" w:cs="Arial"/>
+          <w:color w:val="000000"/>
+          <w:sz w:val="22"/>
+          <w:szCs w:val="22"/>
+        </w:rPr>
+        <w:t xml:space="preserve"> and</w:t>
+      </w:r>
+      <w:r>
+        <w:rPr>
+          <w:rFonts w:ascii="Arial" w:hAnsi="Arial" w:cs="Arial"/>
+          <w:color w:val="000000"/>
+          <w:sz w:val="22"/>
+          <w:szCs w:val="22"/>
+        </w:rPr>
+        <w:t xml:space="preserve"> fuel consumption.</w:t>
       </w:r>
     </w:p>
     <w:p>
@@ -4327,14 +4639,14 @@
       <w:pPr>
         <w:pStyle w:val="Heading2"/>
       </w:pPr>
-      <w:bookmarkStart w:id="31" w:name="_Toc34047478"/>
-      <w:bookmarkStart w:id="32" w:name="_Toc439994689"/>
-      <w:bookmarkStart w:id="33" w:name="_Toc441230993"/>
+      <w:bookmarkStart w:id="32" w:name="_Toc34047478"/>
+      <w:bookmarkStart w:id="33" w:name="_Toc439994689"/>
+      <w:bookmarkStart w:id="34" w:name="_Toc441230993"/>
       <w:r>
         <w:lastRenderedPageBreak/>
         <w:t>System Requirements</w:t>
       </w:r>
-      <w:bookmarkEnd w:id="31"/>
+      <w:bookmarkEnd w:id="32"/>
       <w:r>
         <w:t xml:space="preserve"> </w:t>
       </w:r>
@@ -4508,7 +4820,7 @@
         <w:pStyle w:val="Heading3"/>
       </w:pPr>
       <w:r>
-        <w:t>Session Requirements</w:t>
+        <w:t>Recommendation Requirements</w:t>
       </w:r>
     </w:p>
     <w:p>
@@ -4534,15 +4846,7 @@
           <w:sz w:val="22"/>
           <w:szCs w:val="22"/>
         </w:rPr>
-        <w:t>If a user had not chosen to keep their session alive during login, the session shall be expired by the system when the browser tab is closed or when it had been alive and idle for an hour.</w:t>
-      </w:r>
-    </w:p>
-    <w:p>
-      <w:pPr>
-        <w:pStyle w:val="Heading3"/>
-      </w:pPr>
-      <w:r>
-        <w:t>Recommendation Requirements</w:t>
+        <w:t>A member’s booking history shall be used for the recommendation system.</w:t>
       </w:r>
     </w:p>
     <w:p>
@@ -4568,7 +4872,7 @@
           <w:sz w:val="22"/>
           <w:szCs w:val="22"/>
         </w:rPr>
-        <w:t>A member’s booking history shall be used for the recommendation system.</w:t>
+        <w:t>The system shall recommend rental options to a member based on their recent rental car choices and the most popular rental car choices by all members.</w:t>
       </w:r>
     </w:p>
     <w:p>
@@ -4594,7 +4898,7 @@
           <w:sz w:val="22"/>
           <w:szCs w:val="22"/>
         </w:rPr>
-        <w:t>The system shall recommend rental options to a member based on their recent rental car choices and the most popular rental car choices by all members.</w:t>
+        <w:t>The system shall recommend rental options to a guest user based on the most popular rental car choices by all members.</w:t>
       </w:r>
     </w:p>
     <w:p>
@@ -4620,32 +4924,6 @@
           <w:sz w:val="22"/>
           <w:szCs w:val="22"/>
         </w:rPr>
-        <w:t>The system shall recommend rental options to a guest user based on the most popular rental car choices by all members.</w:t>
-      </w:r>
-    </w:p>
-    <w:p>
-      <w:pPr>
-        <w:pStyle w:val="NormalWeb"/>
-        <w:numPr>
-          <w:ilvl w:val="0"/>
-          <w:numId w:val="21"/>
-        </w:numPr>
-        <w:spacing w:before="0" w:beforeAutospacing="0" w:after="0" w:afterAutospacing="0"/>
-        <w:textAlignment w:val="baseline"/>
-        <w:rPr>
-          <w:rFonts w:ascii="Arial" w:hAnsi="Arial" w:cs="Arial"/>
-          <w:color w:val="000000"/>
-          <w:sz w:val="22"/>
-          <w:szCs w:val="22"/>
-        </w:rPr>
-      </w:pPr>
-      <w:r>
-        <w:rPr>
-          <w:rFonts w:ascii="Arial" w:hAnsi="Arial" w:cs="Arial"/>
-          <w:color w:val="000000"/>
-          <w:sz w:val="22"/>
-          <w:szCs w:val="22"/>
-        </w:rPr>
         <w:t>When a guest user picks a recommended car, prior to proceeding with reservation, the system shall ask for them to login or register.</w:t>
       </w:r>
     </w:p>
@@ -4754,15 +5032,13 @@
         <w:textAlignment w:val="baseline"/>
         <w:rPr>
           <w:rFonts w:ascii="Arial" w:hAnsi="Arial" w:cs="Arial"/>
-          <w:color w:val="000000"/>
-          <w:sz w:val="22"/>
-          <w:szCs w:val="22"/>
-        </w:rPr>
-      </w:pPr>
-      <w:r>
-        <w:rPr>
-          <w:rFonts w:ascii="Arial" w:hAnsi="Arial" w:cs="Arial"/>
-          <w:color w:val="000000"/>
+          <w:sz w:val="22"/>
+          <w:szCs w:val="22"/>
+        </w:rPr>
+      </w:pPr>
+      <w:r>
+        <w:rPr>
+          <w:rFonts w:ascii="Arial" w:hAnsi="Arial" w:cs="Arial"/>
           <w:sz w:val="22"/>
           <w:szCs w:val="22"/>
         </w:rPr>
@@ -4780,15 +5056,13 @@
         <w:textAlignment w:val="baseline"/>
         <w:rPr>
           <w:rFonts w:ascii="Arial" w:hAnsi="Arial" w:cs="Arial"/>
-          <w:color w:val="000000"/>
-          <w:sz w:val="22"/>
-          <w:szCs w:val="22"/>
-        </w:rPr>
-      </w:pPr>
-      <w:r>
-        <w:rPr>
-          <w:rFonts w:ascii="Arial" w:hAnsi="Arial" w:cs="Arial"/>
-          <w:color w:val="000000"/>
+          <w:sz w:val="22"/>
+          <w:szCs w:val="22"/>
+        </w:rPr>
+      </w:pPr>
+      <w:r>
+        <w:rPr>
+          <w:rFonts w:ascii="Arial" w:hAnsi="Arial" w:cs="Arial"/>
           <w:sz w:val="22"/>
           <w:szCs w:val="22"/>
         </w:rPr>
@@ -4884,33 +5158,6 @@
     </w:p>
     <w:p>
       <w:pPr>
-        <w:pStyle w:val="NormalWeb"/>
-        <w:numPr>
-          <w:ilvl w:val="0"/>
-          <w:numId w:val="24"/>
-        </w:numPr>
-        <w:spacing w:before="0" w:beforeAutospacing="0" w:after="0" w:afterAutospacing="0"/>
-        <w:textAlignment w:val="baseline"/>
-        <w:rPr>
-          <w:rFonts w:ascii="Arial" w:hAnsi="Arial" w:cs="Arial"/>
-          <w:color w:val="000000"/>
-          <w:sz w:val="22"/>
-          <w:szCs w:val="22"/>
-        </w:rPr>
-      </w:pPr>
-      <w:r>
-        <w:rPr>
-          <w:rFonts w:ascii="Arial" w:hAnsi="Arial" w:cs="Arial"/>
-          <w:color w:val="000000"/>
-          <w:sz w:val="22"/>
-          <w:szCs w:val="22"/>
-        </w:rPr>
-        <w:lastRenderedPageBreak/>
-        <w:t>If a search result is already in the reservation process for another user, the system shall notify the user that the suggested vehicle is no longer available for reservation.</w:t>
-      </w:r>
-    </w:p>
-    <w:p>
-      <w:pPr>
         <w:pStyle w:val="Heading3"/>
       </w:pPr>
       <w:r>
@@ -4928,15 +5175,13 @@
         <w:textAlignment w:val="baseline"/>
         <w:rPr>
           <w:rFonts w:ascii="Arial" w:hAnsi="Arial" w:cs="Arial"/>
-          <w:color w:val="000000"/>
-          <w:sz w:val="22"/>
-          <w:szCs w:val="22"/>
-        </w:rPr>
-      </w:pPr>
-      <w:r>
-        <w:rPr>
-          <w:rFonts w:ascii="Arial" w:hAnsi="Arial" w:cs="Arial"/>
-          <w:color w:val="000000"/>
+          <w:sz w:val="22"/>
+          <w:szCs w:val="22"/>
+        </w:rPr>
+      </w:pPr>
+      <w:r>
+        <w:rPr>
+          <w:rFonts w:ascii="Arial" w:hAnsi="Arial" w:cs="Arial"/>
           <w:sz w:val="22"/>
           <w:szCs w:val="22"/>
         </w:rPr>
@@ -4992,7 +5237,89 @@
           <w:sz w:val="22"/>
           <w:szCs w:val="22"/>
         </w:rPr>
-        <w:t>If the car is returned on-time with no damages included in the incident report, the deposit should be refunded to the member.</w:t>
+        <w:lastRenderedPageBreak/>
+        <w:t xml:space="preserve">If the car is </w:t>
+      </w:r>
+      <w:r>
+        <w:rPr>
+          <w:rFonts w:ascii="Arial" w:hAnsi="Arial" w:cs="Arial"/>
+          <w:color w:val="000000"/>
+          <w:sz w:val="22"/>
+          <w:szCs w:val="22"/>
+        </w:rPr>
+        <w:t xml:space="preserve">not </w:t>
+      </w:r>
+      <w:r>
+        <w:rPr>
+          <w:rFonts w:ascii="Arial" w:hAnsi="Arial" w:cs="Arial"/>
+          <w:color w:val="000000"/>
+          <w:sz w:val="22"/>
+          <w:szCs w:val="22"/>
+        </w:rPr>
+        <w:t xml:space="preserve">returned on-time </w:t>
+      </w:r>
+      <w:r>
+        <w:rPr>
+          <w:rFonts w:ascii="Arial" w:hAnsi="Arial" w:cs="Arial"/>
+          <w:color w:val="000000"/>
+          <w:sz w:val="22"/>
+          <w:szCs w:val="22"/>
+        </w:rPr>
+        <w:t xml:space="preserve">or </w:t>
+      </w:r>
+      <w:r>
+        <w:rPr>
+          <w:rFonts w:ascii="Arial" w:hAnsi="Arial" w:cs="Arial"/>
+          <w:color w:val="000000"/>
+          <w:sz w:val="22"/>
+          <w:szCs w:val="22"/>
+        </w:rPr>
+        <w:t xml:space="preserve">returned </w:t>
+      </w:r>
+      <w:r>
+        <w:rPr>
+          <w:rFonts w:ascii="Arial" w:hAnsi="Arial" w:cs="Arial"/>
+          <w:color w:val="000000"/>
+          <w:sz w:val="22"/>
+          <w:szCs w:val="22"/>
+        </w:rPr>
+        <w:t>with</w:t>
+      </w:r>
+      <w:r>
+        <w:rPr>
+          <w:rFonts w:ascii="Arial" w:hAnsi="Arial" w:cs="Arial"/>
+          <w:color w:val="000000"/>
+          <w:sz w:val="22"/>
+          <w:szCs w:val="22"/>
+        </w:rPr>
+        <w:t xml:space="preserve"> damage</w:t>
+      </w:r>
+      <w:r>
+        <w:rPr>
+          <w:rFonts w:ascii="Arial" w:hAnsi="Arial" w:cs="Arial"/>
+          <w:color w:val="000000"/>
+          <w:sz w:val="22"/>
+          <w:szCs w:val="22"/>
+        </w:rPr>
+        <w:t>s</w:t>
+      </w:r>
+      <w:r>
+        <w:rPr>
+          <w:rFonts w:ascii="Arial" w:hAnsi="Arial" w:cs="Arial"/>
+          <w:color w:val="000000"/>
+          <w:sz w:val="22"/>
+          <w:szCs w:val="22"/>
+        </w:rPr>
+        <w:t xml:space="preserve">, </w:t>
+      </w:r>
+      <w:r>
+        <w:rPr>
+          <w:rFonts w:ascii="Arial" w:hAnsi="Arial" w:cs="Arial"/>
+          <w:color w:val="000000"/>
+          <w:sz w:val="22"/>
+          <w:szCs w:val="22"/>
+        </w:rPr>
+        <w:t>additional fee will be charged to the same credit card number.</w:t>
       </w:r>
     </w:p>
     <w:p>
@@ -5252,7 +5579,43 @@
           <w:sz w:val="22"/>
           <w:szCs w:val="22"/>
         </w:rPr>
-        <w:t>In case of a traffic ticket received on plate number during a user’s rental period, the system shall withdraw the required amount by using user’s bank card info.</w:t>
+        <w:t xml:space="preserve">In case of a traffic ticket received </w:t>
+      </w:r>
+      <w:r>
+        <w:rPr>
+          <w:rFonts w:ascii="Arial" w:hAnsi="Arial" w:cs="Arial"/>
+          <w:color w:val="000000"/>
+          <w:sz w:val="22"/>
+          <w:szCs w:val="22"/>
+        </w:rPr>
+        <w:t>for</w:t>
+      </w:r>
+      <w:r>
+        <w:rPr>
+          <w:rFonts w:ascii="Arial" w:hAnsi="Arial" w:cs="Arial"/>
+          <w:color w:val="000000"/>
+          <w:sz w:val="22"/>
+          <w:szCs w:val="22"/>
+        </w:rPr>
+        <w:t xml:space="preserve"> </w:t>
+      </w:r>
+      <w:r>
+        <w:rPr>
+          <w:rFonts w:ascii="Arial" w:hAnsi="Arial" w:cs="Arial"/>
+          <w:color w:val="000000"/>
+          <w:sz w:val="22"/>
+          <w:szCs w:val="22"/>
+        </w:rPr>
+        <w:t>a rental car</w:t>
+      </w:r>
+      <w:r>
+        <w:rPr>
+          <w:rFonts w:ascii="Arial" w:hAnsi="Arial" w:cs="Arial"/>
+          <w:color w:val="000000"/>
+          <w:sz w:val="22"/>
+          <w:szCs w:val="22"/>
+        </w:rPr>
+        <w:t xml:space="preserve"> during a user’s rental period, the system shall withdraw the required amount by using user’s bank card info.</w:t>
       </w:r>
     </w:p>
     <w:p>
@@ -5300,15 +5663,15 @@
         <w:textAlignment w:val="baseline"/>
         <w:rPr>
           <w:rFonts w:ascii="Arial" w:hAnsi="Arial" w:cs="Arial"/>
-          <w:color w:val="000000"/>
-          <w:sz w:val="22"/>
-          <w:szCs w:val="22"/>
-        </w:rPr>
-      </w:pPr>
-      <w:r>
-        <w:rPr>
-          <w:rFonts w:ascii="Arial" w:hAnsi="Arial" w:cs="Arial"/>
-          <w:color w:val="000000"/>
+          <w:color w:val="FF0000"/>
+          <w:sz w:val="22"/>
+          <w:szCs w:val="22"/>
+        </w:rPr>
+      </w:pPr>
+      <w:r>
+        <w:rPr>
+          <w:rFonts w:ascii="Arial" w:hAnsi="Arial" w:cs="Arial"/>
+          <w:color w:val="FF0000"/>
           <w:sz w:val="22"/>
           <w:szCs w:val="22"/>
         </w:rPr>
@@ -5326,15 +5689,15 @@
         <w:textAlignment w:val="baseline"/>
         <w:rPr>
           <w:rFonts w:ascii="Arial" w:hAnsi="Arial" w:cs="Arial"/>
-          <w:color w:val="000000"/>
-          <w:sz w:val="22"/>
-          <w:szCs w:val="22"/>
-        </w:rPr>
-      </w:pPr>
-      <w:r>
-        <w:rPr>
-          <w:rFonts w:ascii="Arial" w:hAnsi="Arial" w:cs="Arial"/>
-          <w:color w:val="000000"/>
+          <w:color w:val="FF0000"/>
+          <w:sz w:val="22"/>
+          <w:szCs w:val="22"/>
+        </w:rPr>
+      </w:pPr>
+      <w:r>
+        <w:rPr>
+          <w:rFonts w:ascii="Arial" w:hAnsi="Arial" w:cs="Arial"/>
+          <w:color w:val="FF0000"/>
           <w:sz w:val="22"/>
           <w:szCs w:val="22"/>
         </w:rPr>
@@ -5343,66 +5706,9 @@
     </w:p>
     <w:p>
       <w:pPr>
-        <w:pStyle w:val="template"/>
-        <w:rPr>
-          <w:i w:val="0"/>
-        </w:rPr>
-      </w:pPr>
-    </w:p>
-    <w:p>
-      <w:pPr>
-        <w:pStyle w:val="template"/>
-        <w:rPr>
-          <w:i w:val="0"/>
-        </w:rPr>
-      </w:pPr>
-    </w:p>
-    <w:p>
-      <w:pPr>
-        <w:pStyle w:val="template"/>
-        <w:rPr>
-          <w:i w:val="0"/>
-        </w:rPr>
-      </w:pPr>
-    </w:p>
-    <w:p>
-      <w:pPr>
-        <w:pStyle w:val="template"/>
-        <w:rPr>
-          <w:i w:val="0"/>
-        </w:rPr>
-      </w:pPr>
-    </w:p>
-    <w:p>
-      <w:pPr>
-        <w:pStyle w:val="template"/>
-        <w:rPr>
-          <w:i w:val="0"/>
-        </w:rPr>
-      </w:pPr>
-    </w:p>
-    <w:p>
-      <w:pPr>
-        <w:pStyle w:val="template"/>
-        <w:rPr>
-          <w:i w:val="0"/>
-        </w:rPr>
-      </w:pPr>
-    </w:p>
-    <w:p>
-      <w:pPr>
-        <w:pStyle w:val="template"/>
-        <w:rPr>
-          <w:i w:val="0"/>
-        </w:rPr>
-      </w:pPr>
-    </w:p>
-    <w:p>
-      <w:pPr>
         <w:pStyle w:val="Heading3"/>
       </w:pPr>
       <w:r>
-        <w:lastRenderedPageBreak/>
         <w:t>Maintenance Requirements</w:t>
       </w:r>
     </w:p>
@@ -5462,25 +5768,26 @@
       <w:pPr>
         <w:pStyle w:val="Heading1"/>
       </w:pPr>
-      <w:bookmarkStart w:id="34" w:name="_Toc34047479"/>
-      <w:bookmarkStart w:id="35" w:name="_Toc439994690"/>
-      <w:bookmarkEnd w:id="32"/>
+      <w:bookmarkStart w:id="35" w:name="_Toc34047479"/>
+      <w:bookmarkStart w:id="36" w:name="_Toc439994690"/>
       <w:bookmarkEnd w:id="33"/>
-      <w:r>
+      <w:bookmarkEnd w:id="34"/>
+      <w:r>
+        <w:lastRenderedPageBreak/>
         <w:t>Nonfunctional Requirements</w:t>
       </w:r>
-      <w:bookmarkEnd w:id="34"/>
+      <w:bookmarkEnd w:id="35"/>
     </w:p>
     <w:p>
       <w:pPr>
         <w:pStyle w:val="Heading2"/>
       </w:pPr>
-      <w:bookmarkStart w:id="36" w:name="_Toc34047480"/>
-      <w:bookmarkEnd w:id="35"/>
+      <w:bookmarkStart w:id="37" w:name="_Toc34047480"/>
+      <w:bookmarkEnd w:id="36"/>
       <w:r>
         <w:t>Usability</w:t>
       </w:r>
-      <w:bookmarkEnd w:id="36"/>
+      <w:bookmarkEnd w:id="37"/>
     </w:p>
     <w:p>
       <w:pPr>
@@ -5512,16 +5819,16 @@
       <w:pPr>
         <w:pStyle w:val="Heading2"/>
       </w:pPr>
-      <w:bookmarkStart w:id="37" w:name="_Toc34047481"/>
-      <w:bookmarkStart w:id="38" w:name="_Toc439994692"/>
+      <w:bookmarkStart w:id="38" w:name="_Toc34047481"/>
+      <w:bookmarkStart w:id="39" w:name="_Toc439994692"/>
       <w:r>
         <w:t>Security</w:t>
       </w:r>
-      <w:bookmarkEnd w:id="37"/>
+      <w:bookmarkEnd w:id="38"/>
       <w:r>
         <w:t xml:space="preserve"> </w:t>
       </w:r>
-      <w:bookmarkEnd w:id="38"/>
+      <w:bookmarkEnd w:id="39"/>
     </w:p>
     <w:p>
       <w:pPr>
@@ -5579,13 +5886,13 @@
       <w:pPr>
         <w:pStyle w:val="Heading2"/>
       </w:pPr>
-      <w:bookmarkStart w:id="39" w:name="_Toc439994693"/>
-      <w:bookmarkStart w:id="40" w:name="_Toc34047482"/>
+      <w:bookmarkStart w:id="40" w:name="_Toc439994693"/>
+      <w:bookmarkStart w:id="41" w:name="_Toc34047482"/>
       <w:r>
         <w:t>Performance</w:t>
       </w:r>
-      <w:bookmarkEnd w:id="39"/>
       <w:bookmarkEnd w:id="40"/>
+      <w:bookmarkEnd w:id="41"/>
     </w:p>
     <w:p>
       <w:pPr>
@@ -5617,11 +5924,11 @@
       <w:pPr>
         <w:pStyle w:val="Heading2"/>
       </w:pPr>
-      <w:bookmarkStart w:id="41" w:name="_Toc34047483"/>
+      <w:bookmarkStart w:id="42" w:name="_Toc34047483"/>
       <w:r>
         <w:t>Availability</w:t>
       </w:r>
-      <w:bookmarkEnd w:id="41"/>
+      <w:bookmarkEnd w:id="42"/>
     </w:p>
     <w:p>
       <w:pPr>
@@ -5751,11 +6058,11 @@
       <w:pPr>
         <w:pStyle w:val="Heading2"/>
       </w:pPr>
-      <w:bookmarkStart w:id="42" w:name="_Toc34047484"/>
+      <w:bookmarkStart w:id="43" w:name="_Toc34047484"/>
       <w:r>
         <w:t>Compatibility</w:t>
       </w:r>
-      <w:bookmarkEnd w:id="42"/>
+      <w:bookmarkEnd w:id="43"/>
     </w:p>
     <w:p>
       <w:pPr>
@@ -5781,11 +6088,11 @@
       <w:pPr>
         <w:pStyle w:val="Heading2"/>
       </w:pPr>
-      <w:bookmarkStart w:id="43" w:name="_Toc34047485"/>
+      <w:bookmarkStart w:id="44" w:name="_Toc34047485"/>
       <w:r>
         <w:t>Error handling</w:t>
       </w:r>
-      <w:bookmarkEnd w:id="43"/>
+      <w:bookmarkEnd w:id="44"/>
     </w:p>
     <w:p>
       <w:pPr>
@@ -5852,12 +6159,11 @@
       <w:pPr>
         <w:pStyle w:val="Heading2"/>
       </w:pPr>
-      <w:bookmarkStart w:id="44" w:name="_Toc34047486"/>
-      <w:r>
-        <w:lastRenderedPageBreak/>
+      <w:bookmarkStart w:id="45" w:name="_Toc34047486"/>
+      <w:r>
         <w:t>Ease of use</w:t>
       </w:r>
-      <w:bookmarkEnd w:id="44"/>
+      <w:bookmarkEnd w:id="45"/>
     </w:p>
     <w:p>
       <w:pPr>
@@ -5893,8 +6199,6 @@
         </w:rPr>
         <w:t xml:space="preserve"> </w:t>
       </w:r>
-      <w:bookmarkStart w:id="45" w:name="_GoBack"/>
-      <w:bookmarkEnd w:id="45"/>
     </w:p>
     <w:p>
       <w:pPr>
@@ -5948,6 +6252,7 @@
       <w:bookmarkStart w:id="46" w:name="_Toc439994696"/>
       <w:bookmarkStart w:id="47" w:name="_Toc34047487"/>
       <w:r>
+        <w:lastRenderedPageBreak/>
         <w:t>Appendix A: Glossary</w:t>
       </w:r>
       <w:bookmarkEnd w:id="46"/>
@@ -6266,7 +6571,7 @@
       </w:pPr>
     </w:p>
     <w:sectPr>
-      <w:headerReference w:type="default" r:id="rId8"/>
+      <w:headerReference w:type="default" r:id="rId14"/>
       <w:pgSz w:w="12240" w:h="15840" w:code="1"/>
       <w:pgMar w:top="1440" w:right="1296" w:bottom="1440" w:left="1296" w:header="720" w:footer="720" w:gutter="0"/>
       <w:pgNumType w:start="1"/>
@@ -6296,6 +6601,36 @@
 </w:endnotes>
 </file>
 
+<file path=word/footer1.xml><?xml version="1.0" encoding="utf-8"?>
+<w:ftr xmlns:wpc="http://schemas.microsoft.com/office/word/2010/wordprocessingCanvas" xmlns:cx="http://schemas.microsoft.com/office/drawing/2014/chartex" xmlns:cx1="http://schemas.microsoft.com/office/drawing/2015/9/8/chartex" xmlns:cx2="http://schemas.microsoft.com/office/drawing/2015/10/21/chartex" xmlns:cx3="http://schemas.microsoft.com/office/drawing/2016/5/9/chartex" xmlns:cx4="http://schemas.microsoft.com/office/drawing/2016/5/10/chartex" xmlns:cx5="http://schemas.microsoft.com/office/drawing/2016/5/11/chartex" xmlns:cx6="http://schemas.microsoft.com/office/drawing/2016/5/12/chartex" xmlns:cx7="http://schemas.microsoft.com/office/drawing/2016/5/13/chartex" xmlns:cx8="http://schemas.microsoft.com/office/drawing/2016/5/14/chartex" xmlns:mc="http://schemas.openxmlformats.org/markup-compatibility/2006" xmlns:aink="http://schemas.microsoft.com/office/drawing/2016/ink" xmlns:am3d="http://schemas.microsoft.com/office/drawing/2017/model3d" xmlns:o="urn:schemas-microsoft-com:office:office" xmlns:r="http://schemas.openxmlformats.org/officeDocument/2006/relationships" xmlns:m="http://schemas.openxmlformats.org/officeDocument/2006/math" xmlns:v="urn:schemas-microsoft-com:vml" xmlns:wp14="http://schemas.microsoft.com/office/word/2010/wordprocessingDrawing" xmlns:wp="http://schemas.openxmlformats.org/drawingml/2006/wordprocessingDrawing" xmlns:w10="urn:schemas-microsoft-com:office:word" xmlns:w="http://schemas.openxmlformats.org/wordprocessingml/2006/main" xmlns:w14="http://schemas.microsoft.com/office/word/2010/wordml" xmlns:w15="http://schemas.microsoft.com/office/word/2012/wordml" xmlns:w16cid="http://schemas.microsoft.com/office/word/2016/wordml/cid" xmlns:w16se="http://schemas.microsoft.com/office/word/2015/wordml/symex" xmlns:wpg="http://schemas.microsoft.com/office/word/2010/wordprocessingGroup" xmlns:wpi="http://schemas.microsoft.com/office/word/2010/wordprocessingInk" xmlns:wne="http://schemas.microsoft.com/office/word/2006/wordml" xmlns:wps="http://schemas.microsoft.com/office/word/2010/wordprocessingShape" mc:Ignorable="w14 w15 w16se w16cid wp14">
+  <w:p>
+    <w:pPr>
+      <w:pStyle w:val="Footer"/>
+    </w:pPr>
+  </w:p>
+</w:ftr>
+</file>
+
+<file path=word/footer2.xml><?xml version="1.0" encoding="utf-8"?>
+<w:ftr xmlns:wpc="http://schemas.microsoft.com/office/word/2010/wordprocessingCanvas" xmlns:cx="http://schemas.microsoft.com/office/drawing/2014/chartex" xmlns:cx1="http://schemas.microsoft.com/office/drawing/2015/9/8/chartex" xmlns:cx2="http://schemas.microsoft.com/office/drawing/2015/10/21/chartex" xmlns:cx3="http://schemas.microsoft.com/office/drawing/2016/5/9/chartex" xmlns:cx4="http://schemas.microsoft.com/office/drawing/2016/5/10/chartex" xmlns:cx5="http://schemas.microsoft.com/office/drawing/2016/5/11/chartex" xmlns:cx6="http://schemas.microsoft.com/office/drawing/2016/5/12/chartex" xmlns:cx7="http://schemas.microsoft.com/office/drawing/2016/5/13/chartex" xmlns:cx8="http://schemas.microsoft.com/office/drawing/2016/5/14/chartex" xmlns:mc="http://schemas.openxmlformats.org/markup-compatibility/2006" xmlns:aink="http://schemas.microsoft.com/office/drawing/2016/ink" xmlns:am3d="http://schemas.microsoft.com/office/drawing/2017/model3d" xmlns:o="urn:schemas-microsoft-com:office:office" xmlns:r="http://schemas.openxmlformats.org/officeDocument/2006/relationships" xmlns:m="http://schemas.openxmlformats.org/officeDocument/2006/math" xmlns:v="urn:schemas-microsoft-com:vml" xmlns:wp14="http://schemas.microsoft.com/office/word/2010/wordprocessingDrawing" xmlns:wp="http://schemas.openxmlformats.org/drawingml/2006/wordprocessingDrawing" xmlns:w10="urn:schemas-microsoft-com:office:word" xmlns:w="http://schemas.openxmlformats.org/wordprocessingml/2006/main" xmlns:w14="http://schemas.microsoft.com/office/word/2010/wordml" xmlns:w15="http://schemas.microsoft.com/office/word/2012/wordml" xmlns:w16cid="http://schemas.microsoft.com/office/word/2016/wordml/cid" xmlns:w16se="http://schemas.microsoft.com/office/word/2015/wordml/symex" xmlns:wpg="http://schemas.microsoft.com/office/word/2010/wordprocessingGroup" xmlns:wpi="http://schemas.microsoft.com/office/word/2010/wordprocessingInk" xmlns:wne="http://schemas.microsoft.com/office/word/2006/wordml" xmlns:wps="http://schemas.microsoft.com/office/word/2010/wordprocessingShape" mc:Ignorable="w14 w15 w16se w16cid wp14">
+  <w:p>
+    <w:pPr>
+      <w:pStyle w:val="Footer"/>
+    </w:pPr>
+  </w:p>
+</w:ftr>
+</file>
+
+<file path=word/footer3.xml><?xml version="1.0" encoding="utf-8"?>
+<w:ftr xmlns:wpc="http://schemas.microsoft.com/office/word/2010/wordprocessingCanvas" xmlns:cx="http://schemas.microsoft.com/office/drawing/2014/chartex" xmlns:cx1="http://schemas.microsoft.com/office/drawing/2015/9/8/chartex" xmlns:cx2="http://schemas.microsoft.com/office/drawing/2015/10/21/chartex" xmlns:cx3="http://schemas.microsoft.com/office/drawing/2016/5/9/chartex" xmlns:cx4="http://schemas.microsoft.com/office/drawing/2016/5/10/chartex" xmlns:cx5="http://schemas.microsoft.com/office/drawing/2016/5/11/chartex" xmlns:cx6="http://schemas.microsoft.com/office/drawing/2016/5/12/chartex" xmlns:cx7="http://schemas.microsoft.com/office/drawing/2016/5/13/chartex" xmlns:cx8="http://schemas.microsoft.com/office/drawing/2016/5/14/chartex" xmlns:mc="http://schemas.openxmlformats.org/markup-compatibility/2006" xmlns:aink="http://schemas.microsoft.com/office/drawing/2016/ink" xmlns:am3d="http://schemas.microsoft.com/office/drawing/2017/model3d" xmlns:o="urn:schemas-microsoft-com:office:office" xmlns:r="http://schemas.openxmlformats.org/officeDocument/2006/relationships" xmlns:m="http://schemas.openxmlformats.org/officeDocument/2006/math" xmlns:v="urn:schemas-microsoft-com:vml" xmlns:wp14="http://schemas.microsoft.com/office/word/2010/wordprocessingDrawing" xmlns:wp="http://schemas.openxmlformats.org/drawingml/2006/wordprocessingDrawing" xmlns:w10="urn:schemas-microsoft-com:office:word" xmlns:w="http://schemas.openxmlformats.org/wordprocessingml/2006/main" xmlns:w14="http://schemas.microsoft.com/office/word/2010/wordml" xmlns:w15="http://schemas.microsoft.com/office/word/2012/wordml" xmlns:w16cid="http://schemas.microsoft.com/office/word/2016/wordml/cid" xmlns:w16se="http://schemas.microsoft.com/office/word/2015/wordml/symex" xmlns:wpg="http://schemas.microsoft.com/office/word/2010/wordprocessingGroup" xmlns:wpi="http://schemas.microsoft.com/office/word/2010/wordprocessingInk" xmlns:wne="http://schemas.microsoft.com/office/word/2006/wordml" xmlns:wps="http://schemas.microsoft.com/office/word/2010/wordprocessingShape" mc:Ignorable="w14 w15 w16se w16cid wp14">
+  <w:p>
+    <w:pPr>
+      <w:pStyle w:val="Footer"/>
+    </w:pPr>
+  </w:p>
+</w:ftr>
+</file>
+
 <file path=word/footnotes.xml><?xml version="1.0" encoding="utf-8"?>
 <w:footnotes xmlns:wpc="http://schemas.microsoft.com/office/word/2010/wordprocessingCanvas" xmlns:cx="http://schemas.microsoft.com/office/drawing/2014/chartex" xmlns:cx1="http://schemas.microsoft.com/office/drawing/2015/9/8/chartex" xmlns:cx2="http://schemas.microsoft.com/office/drawing/2015/10/21/chartex" xmlns:cx3="http://schemas.microsoft.com/office/drawing/2016/5/9/chartex" xmlns:cx4="http://schemas.microsoft.com/office/drawing/2016/5/10/chartex" xmlns:cx5="http://schemas.microsoft.com/office/drawing/2016/5/11/chartex" xmlns:cx6="http://schemas.microsoft.com/office/drawing/2016/5/12/chartex" xmlns:cx7="http://schemas.microsoft.com/office/drawing/2016/5/13/chartex" xmlns:cx8="http://schemas.microsoft.com/office/drawing/2016/5/14/chartex" xmlns:mc="http://schemas.openxmlformats.org/markup-compatibility/2006" xmlns:aink="http://schemas.microsoft.com/office/drawing/2016/ink" xmlns:am3d="http://schemas.microsoft.com/office/drawing/2017/model3d" xmlns:o="urn:schemas-microsoft-com:office:office" xmlns:r="http://schemas.openxmlformats.org/officeDocument/2006/relationships" xmlns:m="http://schemas.openxmlformats.org/officeDocument/2006/math" xmlns:v="urn:schemas-microsoft-com:vml" xmlns:wp14="http://schemas.microsoft.com/office/word/2010/wordprocessingDrawing" xmlns:wp="http://schemas.openxmlformats.org/drawingml/2006/wordprocessingDrawing" xmlns:w10="urn:schemas-microsoft-com:office:word" xmlns:w="http://schemas.openxmlformats.org/wordprocessingml/2006/main" xmlns:w14="http://schemas.microsoft.com/office/word/2010/wordml" xmlns:w15="http://schemas.microsoft.com/office/word/2012/wordml" xmlns:w16cid="http://schemas.microsoft.com/office/word/2016/wordml/cid" xmlns:w16se="http://schemas.microsoft.com/office/word/2015/wordml/symex" xmlns:wpg="http://schemas.microsoft.com/office/word/2010/wordprocessingGroup" xmlns:wpi="http://schemas.microsoft.com/office/word/2010/wordprocessingInk" xmlns:wne="http://schemas.microsoft.com/office/word/2006/wordml" xmlns:wps="http://schemas.microsoft.com/office/word/2010/wordprocessingShape" mc:Ignorable="w14 w15 w16se w16cid wp14">
   <w:footnote w:type="separator" w:id="-1">
@@ -6316,6 +6651,36 @@
 </file>
 
 <file path=word/header1.xml><?xml version="1.0" encoding="utf-8"?>
+<w:hdr xmlns:wpc="http://schemas.microsoft.com/office/word/2010/wordprocessingCanvas" xmlns:cx="http://schemas.microsoft.com/office/drawing/2014/chartex" xmlns:cx1="http://schemas.microsoft.com/office/drawing/2015/9/8/chartex" xmlns:cx2="http://schemas.microsoft.com/office/drawing/2015/10/21/chartex" xmlns:cx3="http://schemas.microsoft.com/office/drawing/2016/5/9/chartex" xmlns:cx4="http://schemas.microsoft.com/office/drawing/2016/5/10/chartex" xmlns:cx5="http://schemas.microsoft.com/office/drawing/2016/5/11/chartex" xmlns:cx6="http://schemas.microsoft.com/office/drawing/2016/5/12/chartex" xmlns:cx7="http://schemas.microsoft.com/office/drawing/2016/5/13/chartex" xmlns:cx8="http://schemas.microsoft.com/office/drawing/2016/5/14/chartex" xmlns:mc="http://schemas.openxmlformats.org/markup-compatibility/2006" xmlns:aink="http://schemas.microsoft.com/office/drawing/2016/ink" xmlns:am3d="http://schemas.microsoft.com/office/drawing/2017/model3d" xmlns:o="urn:schemas-microsoft-com:office:office" xmlns:r="http://schemas.openxmlformats.org/officeDocument/2006/relationships" xmlns:m="http://schemas.openxmlformats.org/officeDocument/2006/math" xmlns:v="urn:schemas-microsoft-com:vml" xmlns:wp14="http://schemas.microsoft.com/office/word/2010/wordprocessingDrawing" xmlns:wp="http://schemas.openxmlformats.org/drawingml/2006/wordprocessingDrawing" xmlns:w10="urn:schemas-microsoft-com:office:word" xmlns:w="http://schemas.openxmlformats.org/wordprocessingml/2006/main" xmlns:w14="http://schemas.microsoft.com/office/word/2010/wordml" xmlns:w15="http://schemas.microsoft.com/office/word/2012/wordml" xmlns:w16cid="http://schemas.microsoft.com/office/word/2016/wordml/cid" xmlns:w16se="http://schemas.microsoft.com/office/word/2015/wordml/symex" xmlns:wpg="http://schemas.microsoft.com/office/word/2010/wordprocessingGroup" xmlns:wpi="http://schemas.microsoft.com/office/word/2010/wordprocessingInk" xmlns:wne="http://schemas.microsoft.com/office/word/2006/wordml" xmlns:wps="http://schemas.microsoft.com/office/word/2010/wordprocessingShape" mc:Ignorable="w14 w15 w16se w16cid wp14">
+  <w:p>
+    <w:pPr>
+      <w:pStyle w:val="Header"/>
+    </w:pPr>
+  </w:p>
+</w:hdr>
+</file>
+
+<file path=word/header2.xml><?xml version="1.0" encoding="utf-8"?>
+<w:hdr xmlns:wpc="http://schemas.microsoft.com/office/word/2010/wordprocessingCanvas" xmlns:cx="http://schemas.microsoft.com/office/drawing/2014/chartex" xmlns:cx1="http://schemas.microsoft.com/office/drawing/2015/9/8/chartex" xmlns:cx2="http://schemas.microsoft.com/office/drawing/2015/10/21/chartex" xmlns:cx3="http://schemas.microsoft.com/office/drawing/2016/5/9/chartex" xmlns:cx4="http://schemas.microsoft.com/office/drawing/2016/5/10/chartex" xmlns:cx5="http://schemas.microsoft.com/office/drawing/2016/5/11/chartex" xmlns:cx6="http://schemas.microsoft.com/office/drawing/2016/5/12/chartex" xmlns:cx7="http://schemas.microsoft.com/office/drawing/2016/5/13/chartex" xmlns:cx8="http://schemas.microsoft.com/office/drawing/2016/5/14/chartex" xmlns:mc="http://schemas.openxmlformats.org/markup-compatibility/2006" xmlns:aink="http://schemas.microsoft.com/office/drawing/2016/ink" xmlns:am3d="http://schemas.microsoft.com/office/drawing/2017/model3d" xmlns:o="urn:schemas-microsoft-com:office:office" xmlns:r="http://schemas.openxmlformats.org/officeDocument/2006/relationships" xmlns:m="http://schemas.openxmlformats.org/officeDocument/2006/math" xmlns:v="urn:schemas-microsoft-com:vml" xmlns:wp14="http://schemas.microsoft.com/office/word/2010/wordprocessingDrawing" xmlns:wp="http://schemas.openxmlformats.org/drawingml/2006/wordprocessingDrawing" xmlns:w10="urn:schemas-microsoft-com:office:word" xmlns:w="http://schemas.openxmlformats.org/wordprocessingml/2006/main" xmlns:w14="http://schemas.microsoft.com/office/word/2010/wordml" xmlns:w15="http://schemas.microsoft.com/office/word/2012/wordml" xmlns:w16cid="http://schemas.microsoft.com/office/word/2016/wordml/cid" xmlns:w16se="http://schemas.microsoft.com/office/word/2015/wordml/symex" xmlns:wpg="http://schemas.microsoft.com/office/word/2010/wordprocessingGroup" xmlns:wpi="http://schemas.microsoft.com/office/word/2010/wordprocessingInk" xmlns:wne="http://schemas.microsoft.com/office/word/2006/wordml" xmlns:wps="http://schemas.microsoft.com/office/word/2010/wordprocessingShape" mc:Ignorable="w14 w15 w16se w16cid wp14">
+  <w:p>
+    <w:pPr>
+      <w:pStyle w:val="Header"/>
+    </w:pPr>
+  </w:p>
+</w:hdr>
+</file>
+
+<file path=word/header3.xml><?xml version="1.0" encoding="utf-8"?>
+<w:hdr xmlns:wpc="http://schemas.microsoft.com/office/word/2010/wordprocessingCanvas" xmlns:cx="http://schemas.microsoft.com/office/drawing/2014/chartex" xmlns:cx1="http://schemas.microsoft.com/office/drawing/2015/9/8/chartex" xmlns:cx2="http://schemas.microsoft.com/office/drawing/2015/10/21/chartex" xmlns:cx3="http://schemas.microsoft.com/office/drawing/2016/5/9/chartex" xmlns:cx4="http://schemas.microsoft.com/office/drawing/2016/5/10/chartex" xmlns:cx5="http://schemas.microsoft.com/office/drawing/2016/5/11/chartex" xmlns:cx6="http://schemas.microsoft.com/office/drawing/2016/5/12/chartex" xmlns:cx7="http://schemas.microsoft.com/office/drawing/2016/5/13/chartex" xmlns:cx8="http://schemas.microsoft.com/office/drawing/2016/5/14/chartex" xmlns:mc="http://schemas.openxmlformats.org/markup-compatibility/2006" xmlns:aink="http://schemas.microsoft.com/office/drawing/2016/ink" xmlns:am3d="http://schemas.microsoft.com/office/drawing/2017/model3d" xmlns:o="urn:schemas-microsoft-com:office:office" xmlns:r="http://schemas.openxmlformats.org/officeDocument/2006/relationships" xmlns:m="http://schemas.openxmlformats.org/officeDocument/2006/math" xmlns:v="urn:schemas-microsoft-com:vml" xmlns:wp14="http://schemas.microsoft.com/office/word/2010/wordprocessingDrawing" xmlns:wp="http://schemas.openxmlformats.org/drawingml/2006/wordprocessingDrawing" xmlns:w10="urn:schemas-microsoft-com:office:word" xmlns:w="http://schemas.openxmlformats.org/wordprocessingml/2006/main" xmlns:w14="http://schemas.microsoft.com/office/word/2010/wordml" xmlns:w15="http://schemas.microsoft.com/office/word/2012/wordml" xmlns:w16cid="http://schemas.microsoft.com/office/word/2016/wordml/cid" xmlns:w16se="http://schemas.microsoft.com/office/word/2015/wordml/symex" xmlns:wpg="http://schemas.microsoft.com/office/word/2010/wordprocessingGroup" xmlns:wpi="http://schemas.microsoft.com/office/word/2010/wordprocessingInk" xmlns:wne="http://schemas.microsoft.com/office/word/2006/wordml" xmlns:wps="http://schemas.microsoft.com/office/word/2010/wordprocessingShape" mc:Ignorable="w14 w15 w16se w16cid wp14">
+  <w:p>
+    <w:pPr>
+      <w:pStyle w:val="Header"/>
+    </w:pPr>
+  </w:p>
+</w:hdr>
+</file>
+
+<file path=word/header4.xml><?xml version="1.0" encoding="utf-8"?>
 <w:hdr xmlns:wpc="http://schemas.microsoft.com/office/word/2010/wordprocessingCanvas" xmlns:cx="http://schemas.microsoft.com/office/drawing/2014/chartex" xmlns:cx1="http://schemas.microsoft.com/office/drawing/2015/9/8/chartex" xmlns:cx2="http://schemas.microsoft.com/office/drawing/2015/10/21/chartex" xmlns:cx3="http://schemas.microsoft.com/office/drawing/2016/5/9/chartex" xmlns:cx4="http://schemas.microsoft.com/office/drawing/2016/5/10/chartex" xmlns:cx5="http://schemas.microsoft.com/office/drawing/2016/5/11/chartex" xmlns:cx6="http://schemas.microsoft.com/office/drawing/2016/5/12/chartex" xmlns:cx7="http://schemas.microsoft.com/office/drawing/2016/5/13/chartex" xmlns:cx8="http://schemas.microsoft.com/office/drawing/2016/5/14/chartex" xmlns:mc="http://schemas.openxmlformats.org/markup-compatibility/2006" xmlns:aink="http://schemas.microsoft.com/office/drawing/2016/ink" xmlns:am3d="http://schemas.microsoft.com/office/drawing/2017/model3d" xmlns:o="urn:schemas-microsoft-com:office:office" xmlns:r="http://schemas.openxmlformats.org/officeDocument/2006/relationships" xmlns:m="http://schemas.openxmlformats.org/officeDocument/2006/math" xmlns:v="urn:schemas-microsoft-com:vml" xmlns:wp14="http://schemas.microsoft.com/office/word/2010/wordprocessingDrawing" xmlns:wp="http://schemas.openxmlformats.org/drawingml/2006/wordprocessingDrawing" xmlns:w10="urn:schemas-microsoft-com:office:word" xmlns:w="http://schemas.openxmlformats.org/wordprocessingml/2006/main" xmlns:w14="http://schemas.microsoft.com/office/word/2010/wordml" xmlns:w15="http://schemas.microsoft.com/office/word/2012/wordml" xmlns:w16cid="http://schemas.microsoft.com/office/word/2016/wordml/cid" xmlns:w16se="http://schemas.microsoft.com/office/word/2015/wordml/symex" xmlns:wpg="http://schemas.microsoft.com/office/word/2010/wordprocessingGroup" xmlns:wpi="http://schemas.microsoft.com/office/word/2010/wordprocessingInk" xmlns:wne="http://schemas.microsoft.com/office/word/2006/wordml" xmlns:wps="http://schemas.microsoft.com/office/word/2010/wordprocessingShape" mc:Ignorable="w14 w15 w16se w16cid wp14">
   <w:p>
     <w:pPr>
@@ -11311,7 +11676,6 @@
   <w:style w:type="character" w:default="1" w:styleId="DefaultParagraphFont">
     <w:name w:val="Default Paragraph Font"/>
     <w:uiPriority w:val="1"/>
-    <w:semiHidden/>
     <w:unhideWhenUsed/>
   </w:style>
   <w:style w:type="table" w:default="1" w:styleId="TableNormal">
@@ -11947,7 +12311,7 @@
 </file>
 
 <file path=customXml/itemProps1.xml><?xml version="1.0" encoding="utf-8"?>
-<ds:datastoreItem xmlns:ds="http://schemas.openxmlformats.org/officeDocument/2006/customXml" ds:itemID="{5ACD02B1-4E5E-46DE-B17E-136E0291E115}">
+<ds:datastoreItem xmlns:ds="http://schemas.openxmlformats.org/officeDocument/2006/customXml" ds:itemID="{CFA2929C-57CA-4205-9767-60D28D7A5DC6}">
   <ds:schemaRefs>
     <ds:schemaRef ds:uri="http://schemas.openxmlformats.org/officeDocument/2006/bibliography"/>
   </ds:schemaRefs>

</xml_diff>

<commit_message>
Styling of requirement documents are updated
</commit_message>
<xml_diff>
--- a/Requirements/Online Car Rental System Requirements.docx
+++ b/Requirements/Online Car Rental System Requirements.docx
@@ -1952,23 +1952,7 @@
                 <w:rFonts w:ascii="Times New Roman" w:hAnsi="Times New Roman"/>
                 <w:b/>
               </w:rPr>
-              <w:t xml:space="preserve">Reason </w:t>
-            </w:r>
-            <w:proofErr w:type="gramStart"/>
-            <w:r>
-              <w:rPr>
-                <w:rFonts w:ascii="Times New Roman" w:hAnsi="Times New Roman"/>
-                <w:b/>
-              </w:rPr>
-              <w:t>For</w:t>
-            </w:r>
-            <w:proofErr w:type="gramEnd"/>
-            <w:r>
-              <w:rPr>
-                <w:rFonts w:ascii="Times New Roman" w:hAnsi="Times New Roman"/>
-                <w:b/>
-              </w:rPr>
-              <w:t xml:space="preserve"> Changes</w:t>
+              <w:t>Reason For Changes</w:t>
             </w:r>
           </w:p>
         </w:tc>
@@ -2920,19 +2904,11 @@
           <w:rFonts w:ascii="Times New Roman" w:hAnsi="Times New Roman"/>
         </w:rPr>
       </w:pPr>
-      <w:proofErr w:type="spellStart"/>
-      <w:r>
-        <w:rPr>
-          <w:rFonts w:ascii="Times New Roman" w:hAnsi="Times New Roman"/>
-        </w:rPr>
-        <w:t>Sapuan</w:t>
-      </w:r>
-      <w:proofErr w:type="spellEnd"/>
-      <w:r>
-        <w:rPr>
-          <w:rFonts w:ascii="Times New Roman" w:hAnsi="Times New Roman"/>
-        </w:rPr>
-        <w:t>, M. K. M. (2012). Rental Car Online System (Doctoral dissertation, UMP).</w:t>
+      <w:r>
+        <w:rPr>
+          <w:rFonts w:ascii="Times New Roman" w:hAnsi="Times New Roman"/>
+        </w:rPr>
+        <w:t>Sapuan, M. K. M. (2012). Rental Car Online System (Doctoral dissertation, UMP).</w:t>
       </w:r>
     </w:p>
     <w:p>
@@ -2950,35 +2926,7 @@
         <w:rPr>
           <w:rFonts w:ascii="Times New Roman" w:hAnsi="Times New Roman"/>
         </w:rPr>
-        <w:t xml:space="preserve">Khaled, M. S. M., </w:t>
-      </w:r>
-      <w:proofErr w:type="spellStart"/>
-      <w:r>
-        <w:rPr>
-          <w:rFonts w:ascii="Times New Roman" w:hAnsi="Times New Roman"/>
-        </w:rPr>
-        <w:t>Arefin</w:t>
-      </w:r>
-      <w:proofErr w:type="spellEnd"/>
-      <w:r>
-        <w:rPr>
-          <w:rFonts w:ascii="Times New Roman" w:hAnsi="Times New Roman"/>
-        </w:rPr>
-        <w:t xml:space="preserve">, S., Kumar, D. S. R., &amp; </w:t>
-      </w:r>
-      <w:proofErr w:type="spellStart"/>
-      <w:r>
-        <w:rPr>
-          <w:rFonts w:ascii="Times New Roman" w:hAnsi="Times New Roman"/>
-        </w:rPr>
-        <w:t>Tuhin</w:t>
-      </w:r>
-      <w:proofErr w:type="spellEnd"/>
-      <w:r>
-        <w:rPr>
-          <w:rFonts w:ascii="Times New Roman" w:hAnsi="Times New Roman"/>
-        </w:rPr>
-        <w:t>, A. H. (2015). Software Requirements Specification for Online Car Rental System.</w:t>
+        <w:t>Khaled, M. S. M., Arefin, S., Kumar, D. S. R., &amp; Tuhin, A. H. (2015). Software Requirements Specification for Online Car Rental System.</w:t>
       </w:r>
     </w:p>
     <w:p>
@@ -3101,7 +3049,43 @@
           <w:i w:val="0"/>
           <w:iCs/>
         </w:rPr>
-        <w:t>A guest user shall be able to register to the system with a driver’s license, a bank card number, a phone number, an e-mail address and a valid password to become a member.</w:t>
+        <w:t>A guest user shall be able to register to the system with</w:t>
+      </w:r>
+      <w:r>
+        <w:rPr>
+          <w:b w:val="0"/>
+          <w:bCs/>
+          <w:i w:val="0"/>
+          <w:iCs/>
+        </w:rPr>
+        <w:t xml:space="preserve"> their </w:t>
+      </w:r>
+      <w:r>
+        <w:rPr>
+          <w:b w:val="0"/>
+          <w:bCs/>
+          <w:i w:val="0"/>
+          <w:iCs/>
+        </w:rPr>
+        <w:t>first name, last nam</w:t>
+      </w:r>
+      <w:r>
+        <w:rPr>
+          <w:b w:val="0"/>
+          <w:bCs/>
+          <w:i w:val="0"/>
+          <w:iCs/>
+        </w:rPr>
+        <w:t>e,</w:t>
+      </w:r>
+      <w:r>
+        <w:rPr>
+          <w:b w:val="0"/>
+          <w:bCs/>
+          <w:i w:val="0"/>
+          <w:iCs/>
+        </w:rPr>
+        <w:t xml:space="preserve"> a driver’s license, a bank card number, a phone number, an e-mail address and a valid password to become a member.</w:t>
       </w:r>
     </w:p>
     <w:p>
@@ -3720,7 +3704,54 @@
           <w:i w:val="0"/>
           <w:iCs/>
         </w:rPr>
-        <w:t>An employee shall be able to register a new user with a driver’s license, a credit card number, a phone number, an e-mail address and a valid password</w:t>
+        <w:t xml:space="preserve">An employee shall be able to register a new user with </w:t>
+      </w:r>
+      <w:r>
+        <w:rPr>
+          <w:b w:val="0"/>
+          <w:bCs/>
+          <w:i w:val="0"/>
+          <w:iCs/>
+        </w:rPr>
+        <w:t xml:space="preserve">their </w:t>
+      </w:r>
+      <w:r>
+        <w:rPr>
+          <w:b w:val="0"/>
+          <w:bCs/>
+          <w:i w:val="0"/>
+          <w:iCs/>
+        </w:rPr>
+        <w:t>first name, last nam</w:t>
+      </w:r>
+      <w:r>
+        <w:rPr>
+          <w:b w:val="0"/>
+          <w:bCs/>
+          <w:i w:val="0"/>
+          <w:iCs/>
+        </w:rPr>
+        <w:t>e,</w:t>
+      </w:r>
+      <w:r>
+        <w:rPr>
+          <w:b w:val="0"/>
+          <w:bCs/>
+          <w:i w:val="0"/>
+          <w:iCs/>
+        </w:rPr>
+        <w:t xml:space="preserve"> </w:t>
+      </w:r>
+      <w:bookmarkStart w:id="27" w:name="_GoBack"/>
+      <w:bookmarkEnd w:id="27"/>
+      <w:r>
+        <w:rPr>
+          <w:b w:val="0"/>
+          <w:bCs/>
+          <w:i w:val="0"/>
+          <w:iCs/>
+        </w:rPr>
+        <w:t>a driver’s license, a credit card number, a phone number, an e-mail address and a valid password</w:t>
       </w:r>
       <w:r>
         <w:rPr>
@@ -3932,8 +3963,8 @@
           <w:rFonts w:ascii="Times New Roman" w:hAnsi="Times New Roman"/>
         </w:rPr>
       </w:pPr>
-      <w:bookmarkStart w:id="27" w:name="_Toc439994687"/>
-      <w:bookmarkStart w:id="28" w:name="_Toc441230991"/>
+      <w:bookmarkStart w:id="28" w:name="_Toc439994687"/>
+      <w:bookmarkStart w:id="29" w:name="_Toc441230991"/>
       <w:bookmarkEnd w:id="26"/>
       <w:r>
         <w:rPr>
@@ -3947,8 +3978,8 @@
         </w:rPr>
         <w:t xml:space="preserve"> </w:t>
       </w:r>
-      <w:bookmarkEnd w:id="27"/>
       <w:bookmarkEnd w:id="28"/>
+      <w:bookmarkEnd w:id="29"/>
     </w:p>
     <w:p>
       <w:pPr>
@@ -4019,8 +4050,8 @@
           <w:rFonts w:ascii="Times New Roman" w:hAnsi="Times New Roman"/>
         </w:rPr>
       </w:pPr>
-      <w:bookmarkStart w:id="29" w:name="_Toc439994688"/>
-      <w:bookmarkStart w:id="30" w:name="_Toc441230992"/>
+      <w:bookmarkStart w:id="30" w:name="_Toc439994688"/>
+      <w:bookmarkStart w:id="31" w:name="_Toc441230992"/>
       <w:r>
         <w:rPr>
           <w:rFonts w:ascii="Times New Roman" w:hAnsi="Times New Roman"/>
@@ -4034,8 +4065,8 @@
         </w:rPr>
         <w:t xml:space="preserve"> </w:t>
       </w:r>
-      <w:bookmarkEnd w:id="29"/>
       <w:bookmarkEnd w:id="30"/>
+      <w:bookmarkEnd w:id="31"/>
     </w:p>
     <w:p>
       <w:pPr>
@@ -5143,9 +5174,9 @@
           <w:rFonts w:ascii="Times New Roman" w:hAnsi="Times New Roman"/>
         </w:rPr>
       </w:pPr>
-      <w:bookmarkStart w:id="31" w:name="_Toc34047478"/>
-      <w:bookmarkStart w:id="32" w:name="_Toc439994689"/>
-      <w:bookmarkStart w:id="33" w:name="_Toc441230993"/>
+      <w:bookmarkStart w:id="32" w:name="_Toc34047478"/>
+      <w:bookmarkStart w:id="33" w:name="_Toc439994689"/>
+      <w:bookmarkStart w:id="34" w:name="_Toc441230993"/>
       <w:r>
         <w:rPr>
           <w:rFonts w:ascii="Times New Roman" w:hAnsi="Times New Roman"/>
@@ -5153,7 +5184,7 @@
         <w:lastRenderedPageBreak/>
         <w:t>System Requirements</w:t>
       </w:r>
-      <w:bookmarkEnd w:id="31"/>
+      <w:bookmarkEnd w:id="32"/>
       <w:r>
         <w:rPr>
           <w:rFonts w:ascii="Times New Roman" w:hAnsi="Times New Roman"/>
@@ -6062,31 +6093,7 @@
           <w:color w:val="000000"/>
           <w:szCs w:val="22"/>
         </w:rPr>
-        <w:t xml:space="preserve">In case a rental car becomes unavailable based on its incident </w:t>
-      </w:r>
-      <w:proofErr w:type="gramStart"/>
-      <w:r>
-        <w:rPr>
-          <w:b w:val="0"/>
-          <w:bCs/>
-          <w:i w:val="0"/>
-          <w:iCs/>
-          <w:color w:val="000000"/>
-          <w:szCs w:val="22"/>
-        </w:rPr>
-        <w:t>report</w:t>
-      </w:r>
-      <w:proofErr w:type="gramEnd"/>
-      <w:r>
-        <w:rPr>
-          <w:b w:val="0"/>
-          <w:bCs/>
-          <w:i w:val="0"/>
-          <w:iCs/>
-          <w:color w:val="000000"/>
-          <w:szCs w:val="22"/>
-        </w:rPr>
-        <w:t xml:space="preserve"> but the car already had been reserved for dates it is now unavailable for, the system shall upgrade the car choice for the members who had reserved it prior to the incident, and notify the members accordingly.</w:t>
+        <w:t>In case a rental car becomes unavailable based on its incident report but the car already had been reserved for dates it is now unavailable for, the system shall upgrade the car choice for the members who had reserved it prior to the incident, and notify the members accordingly.</w:t>
       </w:r>
     </w:p>
     <w:p>
@@ -6272,10 +6279,7 @@
     <w:p/>
     <w:p/>
     <w:p/>
-    <w:p>
-      <w:bookmarkStart w:id="34" w:name="_GoBack"/>
-      <w:bookmarkEnd w:id="34"/>
-    </w:p>
+    <w:p/>
     <w:p>
       <w:pPr>
         <w:pStyle w:val="Heading1"/>
@@ -6285,8 +6289,8 @@
       </w:pPr>
       <w:bookmarkStart w:id="35" w:name="_Toc34047479"/>
       <w:bookmarkStart w:id="36" w:name="_Toc439994690"/>
-      <w:bookmarkEnd w:id="32"/>
       <w:bookmarkEnd w:id="33"/>
+      <w:bookmarkEnd w:id="34"/>
       <w:r>
         <w:rPr>
           <w:rFonts w:ascii="Times New Roman" w:hAnsi="Times New Roman"/>
@@ -12831,7 +12835,7 @@
 </file>
 
 <file path=customXml/itemProps1.xml><?xml version="1.0" encoding="utf-8"?>
-<ds:datastoreItem xmlns:ds="http://schemas.openxmlformats.org/officeDocument/2006/customXml" ds:itemID="{C02D2E28-A569-4225-816B-580EDA3F6E36}">
+<ds:datastoreItem xmlns:ds="http://schemas.openxmlformats.org/officeDocument/2006/customXml" ds:itemID="{D04CA717-1B36-40EE-ADDC-620E5CE0089D}">
   <ds:schemaRefs>
     <ds:schemaRef ds:uri="http://schemas.openxmlformats.org/officeDocument/2006/bibliography"/>
   </ds:schemaRefs>

</xml_diff>